<commit_message>
Tambah halaman Invoice Employee
</commit_message>
<xml_diff>
--- a/uploadcorpay/temp/laporan_kas_pegawai_202012160000012217.docx
+++ b/uploadcorpay/temp/laporan_kas_pegawai_202012160000012217.docx
@@ -1214,7 +1214,7 @@
                                 <w:rFonts w:ascii="Courier New" w:hAnsi="Courier New" w:cs="Courier New"/>
                                 <w:sz w:val="16"/>
                               </w:rPr>
-                              <w:t xml:space="preserve">DICETAK PADA : 03/09/2021 13:14:50</w:t>
+                              <w:t xml:space="preserve">DICETAK PADA : 03/09/2021 13:38:04</w:t>
                             </w:r>
                           </w:p>
                         </w:txbxContent>
@@ -1271,7 +1271,7 @@
                           <w:rFonts w:ascii="Courier New" w:hAnsi="Courier New" w:cs="Courier New"/>
                           <w:sz w:val="16"/>
                         </w:rPr>
-                        <w:t xml:space="preserve"> 03/09/2021 13:14:50</w:t>
+                        <w:t xml:space="preserve"> 03/09/2021 13:38:04</w:t>
                       </w:r>
                     </w:p>
                   </w:txbxContent>
@@ -1431,7 +1431,7 @@
                 <w:szCs w:val="20"/>
                 <w:lang w:val="en-GB"/>
               </w:rPr>
-              <w:t>/$FISCAL_YEAR$</w:t>
+              <w:t xml:space="preserve">/2020</w:t>
             </w:r>
           </w:p>
         </w:tc>
@@ -2903,7 +2903,7 @@
                                 <w:rFonts w:ascii="Courier New" w:hAnsi="Courier New" w:cs="Courier New"/>
                                 <w:sz w:val="16"/>
                               </w:rPr>
-                              <w:t xml:space="preserve">DICETAK PADA : 03/09/2021 13:14:50</w:t>
+                              <w:t xml:space="preserve">DICETAK PADA : 03/09/2021 13:38:04</w:t>
                             </w:r>
                           </w:p>
                         </w:txbxContent>
@@ -2960,7 +2960,7 @@
                           <w:rFonts w:ascii="Courier New" w:hAnsi="Courier New" w:cs="Courier New"/>
                           <w:sz w:val="16"/>
                         </w:rPr>
-                        <w:t xml:space="preserve"> 03/09/2021 13:14:50</w:t>
+                        <w:t xml:space="preserve"> 03/09/2021 13:38:04</w:t>
                       </w:r>
                     </w:p>
                   </w:txbxContent>
@@ -4894,7 +4894,7 @@
                                 <w:rFonts w:ascii="Courier New" w:hAnsi="Courier New" w:cs="Courier New"/>
                                 <w:sz w:val="16"/>
                               </w:rPr>
-                              <w:t xml:space="preserve">DICETAK PADA : 03/09/2021 13:14:50</w:t>
+                              <w:t xml:space="preserve">DICETAK PADA : 03/09/2021 13:38:04</w:t>
                             </w:r>
                           </w:p>
                         </w:txbxContent>
@@ -4947,7 +4947,7 @@
                           <w:rFonts w:ascii="Courier New" w:hAnsi="Courier New" w:cs="Courier New"/>
                           <w:sz w:val="16"/>
                         </w:rPr>
-                        <w:t xml:space="preserve"> 03/09/2021 13:14:50</w:t>
+                        <w:t xml:space="preserve"> 03/09/2021 13:38:04</w:t>
                       </w:r>
                     </w:p>
                   </w:txbxContent>
@@ -5507,9 +5507,9 @@
 
 <file path=word/numbering.xml><?xml version="1.0" encoding="utf-8"?>
 <w:numbering xmlns:wpc="http://schemas.microsoft.com/office/word/2010/wordprocessingCanvas" xmlns:cx="http://schemas.microsoft.com/office/drawing/2014/chartex" xmlns:mc="http://schemas.openxmlformats.org/markup-compatibility/2006" xmlns:o="urn:schemas-microsoft-com:office:office" xmlns:r="http://schemas.openxmlformats.org/officeDocument/2006/relationships" xmlns:m="http://schemas.openxmlformats.org/officeDocument/2006/math" xmlns:v="urn:schemas-microsoft-com:vml" xmlns:wp14="http://schemas.microsoft.com/office/word/2010/wordprocessingDrawing" xmlns:wp="http://schemas.openxmlformats.org/drawingml/2006/wordprocessingDrawing" xmlns:w10="urn:schemas-microsoft-com:office:word" xmlns:w="http://schemas.openxmlformats.org/wordprocessingml/2006/main" xmlns:w14="http://schemas.microsoft.com/office/word/2010/wordml" xmlns:w15="http://schemas.microsoft.com/office/word/2012/wordml" xmlns:w16se="http://schemas.microsoft.com/office/word/2015/wordml/symex" xmlns:wpg="http://schemas.microsoft.com/office/word/2010/wordprocessingGroup" xmlns:wpi="http://schemas.microsoft.com/office/word/2010/wordprocessingInk" xmlns:wne="http://schemas.microsoft.com/office/word/2006/wordml" xmlns:wps="http://schemas.microsoft.com/office/word/2010/wordprocessingShape" mc:Ignorable="w14 w15 w16se wp14">
-  <w:abstractNum w:abstractNumId="52953268">
+  <w:abstractNum w:abstractNumId="22832434">
     <w:multiLevelType w:val="hybridMultilevel"/>
-    <w:lvl w:ilvl="0" w:tplc="52882833">
+    <w:lvl w:ilvl="0" w:tplc="43943596">
       <w:start w:val="1"/>
       <w:numFmt w:val="decimal"/>
       <w:lvlText w:val="%1."/>
@@ -5518,7 +5518,7 @@
         <w:ind w:left="720" w:hanging="360"/>
       </w:pPr>
     </w:lvl>
-    <w:lvl w:ilvl="1" w:tplc="52882833" w:tentative="1">
+    <w:lvl w:ilvl="1" w:tplc="43943596" w:tentative="1">
       <w:start w:val="1"/>
       <w:numFmt w:val="lowerLetter"/>
       <w:lvlText w:val="%2."/>
@@ -5527,7 +5527,7 @@
         <w:ind w:left="1440" w:hanging="360"/>
       </w:pPr>
     </w:lvl>
-    <w:lvl w:ilvl="2" w:tplc="52882833" w:tentative="1">
+    <w:lvl w:ilvl="2" w:tplc="43943596" w:tentative="1">
       <w:start w:val="1"/>
       <w:numFmt w:val="lowerRoman"/>
       <w:lvlText w:val="%3."/>
@@ -5536,7 +5536,7 @@
         <w:ind w:left="2160" w:hanging="180"/>
       </w:pPr>
     </w:lvl>
-    <w:lvl w:ilvl="3" w:tplc="52882833" w:tentative="1">
+    <w:lvl w:ilvl="3" w:tplc="43943596" w:tentative="1">
       <w:start w:val="1"/>
       <w:numFmt w:val="decimal"/>
       <w:lvlText w:val="%4."/>
@@ -5545,7 +5545,7 @@
         <w:ind w:left="2880" w:hanging="360"/>
       </w:pPr>
     </w:lvl>
-    <w:lvl w:ilvl="4" w:tplc="52882833" w:tentative="1">
+    <w:lvl w:ilvl="4" w:tplc="43943596" w:tentative="1">
       <w:start w:val="1"/>
       <w:numFmt w:val="lowerLetter"/>
       <w:lvlText w:val="%5."/>
@@ -5554,7 +5554,7 @@
         <w:ind w:left="3600" w:hanging="360"/>
       </w:pPr>
     </w:lvl>
-    <w:lvl w:ilvl="5" w:tplc="52882833" w:tentative="1">
+    <w:lvl w:ilvl="5" w:tplc="43943596" w:tentative="1">
       <w:start w:val="1"/>
       <w:numFmt w:val="lowerRoman"/>
       <w:lvlText w:val="%6."/>
@@ -5563,7 +5563,7 @@
         <w:ind w:left="4320" w:hanging="180"/>
       </w:pPr>
     </w:lvl>
-    <w:lvl w:ilvl="6" w:tplc="52882833" w:tentative="1">
+    <w:lvl w:ilvl="6" w:tplc="43943596" w:tentative="1">
       <w:start w:val="1"/>
       <w:numFmt w:val="decimal"/>
       <w:lvlText w:val="%7."/>
@@ -5572,7 +5572,7 @@
         <w:ind w:left="5040" w:hanging="360"/>
       </w:pPr>
     </w:lvl>
-    <w:lvl w:ilvl="7" w:tplc="52882833" w:tentative="1">
+    <w:lvl w:ilvl="7" w:tplc="43943596" w:tentative="1">
       <w:start w:val="1"/>
       <w:numFmt w:val="lowerLetter"/>
       <w:lvlText w:val="%8."/>
@@ -5581,7 +5581,7 @@
         <w:ind w:left="5760" w:hanging="360"/>
       </w:pPr>
     </w:lvl>
-    <w:lvl w:ilvl="8" w:tplc="52882833" w:tentative="1">
+    <w:lvl w:ilvl="8" w:tplc="43943596" w:tentative="1">
       <w:start w:val="1"/>
       <w:numFmt w:val="lowerRoman"/>
       <w:lvlText w:val="%9."/>
@@ -5591,9 +5591,9 @@
       </w:pPr>
     </w:lvl>
   </w:abstractNum>
-  <w:abstractNum w:abstractNumId="52953267">
+  <w:abstractNum w:abstractNumId="22832433">
     <w:multiLevelType w:val="hybridMultilevel"/>
-    <w:lvl w:ilvl="0" w:tplc="98727504">
+    <w:lvl w:ilvl="0" w:tplc="82030494">
       <w:start w:val="1"/>
       <w:numFmt w:val="bullet"/>
       <w:lvlText w:val=""/>
@@ -5794,11 +5794,11 @@
   <w:num w:numId="1">
     <w:abstractNumId w:val="0"/>
   </w:num>
-  <w:num w:numId="52953267">
-    <w:abstractNumId w:val="52953267"/>
+  <w:num w:numId="22832433">
+    <w:abstractNumId w:val="22832433"/>
   </w:num>
-  <w:num w:numId="52953268">
-    <w:abstractNumId w:val="52953268"/>
+  <w:num w:numId="22832434">
+    <w:abstractNumId w:val="22832434"/>
   </w:num>
 </w:numbering>
 </file>

</xml_diff>